<commit_message>
completed validation for asg9 & 10 without errors or warnings
</commit_message>
<xml_diff>
--- a/ass8/GeversASG8.docx
+++ b/ass8/GeversASG8.docx
@@ -17,8 +17,10 @@
         <w:t xml:space="preserve">Assignment </w:t>
       </w:r>
       <w:r>
-        <w:t>8</w:t>
-      </w:r>
+        <w:t>9</w:t>
+      </w:r>
+      <w:bookmarkStart w:id="0" w:name="_GoBack"/>
+      <w:bookmarkEnd w:id="0"/>
     </w:p>
     <w:p>
       <w:hyperlink r:id="rId4" w:history="1">
@@ -26,7 +28,7 @@
           <w:rPr>
             <w:rStyle w:val="Hyperlink"/>
           </w:rPr>
-          <w:t>http://mcs.athens.edu/~tgevers/GeversASG8.html</w:t>
+          <w:t>http://mcs.athens.edu/~tgevers/GeversASG9.html</w:t>
         </w:r>
       </w:hyperlink>
     </w:p>
@@ -36,10 +38,10 @@
           <w:noProof/>
         </w:rPr>
         <w:drawing>
-          <wp:inline distT="0" distB="0" distL="0" distR="0" wp14:anchorId="1CE276D8" wp14:editId="43487CF3">
-            <wp:extent cx="5943600" cy="6505575"/>
-            <wp:effectExtent l="0" t="0" r="0" b="9525"/>
-            <wp:docPr id="7" name="Picture 7"/>
+          <wp:inline distT="0" distB="0" distL="0" distR="0" wp14:anchorId="7241A179" wp14:editId="362B1CF1">
+            <wp:extent cx="5124450" cy="3015542"/>
+            <wp:effectExtent l="0" t="0" r="0" b="0"/>
+            <wp:docPr id="2" name="Picture 2"/>
             <wp:cNvGraphicFramePr>
               <a:graphicFrameLocks xmlns:a="http://schemas.openxmlformats.org/drawingml/2006/main" noChangeAspect="1"/>
             </wp:cNvGraphicFramePr>
@@ -59,7 +61,7 @@
                   <pic:spPr>
                     <a:xfrm>
                       <a:off x="0" y="0"/>
-                      <a:ext cx="5943600" cy="6505575"/>
+                      <a:ext cx="5135432" cy="3022004"/>
                     </a:xfrm>
                     <a:prstGeom prst="rect">
                       <a:avLst/>
@@ -77,11 +79,10 @@
         <w:rPr>
           <w:noProof/>
         </w:rPr>
-        <w:lastRenderedPageBreak/>
         <w:drawing>
-          <wp:inline distT="0" distB="0" distL="0" distR="0" wp14:anchorId="420670FF" wp14:editId="3232C037">
-            <wp:extent cx="5943600" cy="4662805"/>
-            <wp:effectExtent l="0" t="0" r="0" b="4445"/>
+          <wp:inline distT="0" distB="0" distL="0" distR="0" wp14:anchorId="11CB3B3A" wp14:editId="19D0FAFA">
+            <wp:extent cx="5943600" cy="3719195"/>
+            <wp:effectExtent l="0" t="0" r="0" b="0"/>
             <wp:docPr id="1" name="Picture 1"/>
             <wp:cNvGraphicFramePr>
               <a:graphicFrameLocks xmlns:a="http://schemas.openxmlformats.org/drawingml/2006/main" noChangeAspect="1"/>
@@ -102,7 +103,7 @@
                   <pic:spPr>
                     <a:xfrm>
                       <a:off x="0" y="0"/>
-                      <a:ext cx="5943600" cy="4662805"/>
+                      <a:ext cx="5943600" cy="3719195"/>
                     </a:xfrm>
                     <a:prstGeom prst="rect">
                       <a:avLst/>
@@ -121,12 +122,11 @@
         <w:rPr>
           <w:noProof/>
         </w:rPr>
-        <w:lastRenderedPageBreak/>
         <w:drawing>
-          <wp:inline distT="0" distB="0" distL="0" distR="0" wp14:anchorId="33AC44A9" wp14:editId="6AF7D35B">
-            <wp:extent cx="5943600" cy="4297680"/>
-            <wp:effectExtent l="0" t="0" r="0" b="7620"/>
-            <wp:docPr id="8" name="Picture 8"/>
+          <wp:inline distT="0" distB="0" distL="0" distR="0" wp14:anchorId="3C888025" wp14:editId="41D173B4">
+            <wp:extent cx="5943600" cy="4058285"/>
+            <wp:effectExtent l="0" t="0" r="0" b="0"/>
+            <wp:docPr id="3" name="Picture 3"/>
             <wp:cNvGraphicFramePr>
               <a:graphicFrameLocks xmlns:a="http://schemas.openxmlformats.org/drawingml/2006/main" noChangeAspect="1"/>
             </wp:cNvGraphicFramePr>
@@ -146,7 +146,7 @@
                   <pic:spPr>
                     <a:xfrm>
                       <a:off x="0" y="0"/>
-                      <a:ext cx="5943600" cy="4297680"/>
+                      <a:ext cx="5943600" cy="4058285"/>
                     </a:xfrm>
                     <a:prstGeom prst="rect">
                       <a:avLst/>
@@ -178,37 +178,19 @@
         <w:t xml:space="preserve">, </w:t>
       </w:r>
       <w:r>
-        <w:t>1</w:t>
-      </w:r>
-      <w:r>
-        <w:t xml:space="preserve"> Features</w:t>
-      </w:r>
-      <w:r>
-        <w:t xml:space="preserve"> including an alt text</w:t>
-      </w:r>
-      <w:r>
-        <w:t xml:space="preserve">, </w:t>
-      </w:r>
-      <w:r>
-        <w:t>5</w:t>
-      </w:r>
-      <w:r>
-        <w:t xml:space="preserve"> Structural Elements including </w:t>
-      </w:r>
-      <w:r>
-        <w:t>a heading level 1</w:t>
-      </w:r>
-      <w:r>
-        <w:t>, 1 heading level 2, 1 heading level 3 and an unordered list.</w:t>
+        <w:t xml:space="preserve">the heading level h2 is inline with the h3. Features 2 linked images with alternative text, there too were </w:t>
+      </w:r>
+      <w:r>
+        <w:t xml:space="preserve">5 </w:t>
+      </w:r>
+      <w:r>
+        <w:t>structural elements</w:t>
+      </w:r>
+      <w:r>
+        <w:t>, a heading level 1, heading level 2, 2 heading level 3 and one unordered list, HTML5 and ARIA(1) 1 x Main Content.</w:t>
       </w:r>
     </w:p>
-    <w:p>
-      <w:r>
-        <w:t>HTML5 and ARIA (2)  included 1 main content and 1 footer.</w:t>
-      </w:r>
-      <w:bookmarkStart w:id="0" w:name="_GoBack"/>
-      <w:bookmarkEnd w:id="0"/>
-    </w:p>
+    <w:p/>
     <w:sectPr>
       <w:pgSz w:w="12240" w:h="15840"/>
       <w:pgMar w:top="1440" w:right="1440" w:bottom="1440" w:left="1440" w:header="720" w:footer="720" w:gutter="0"/>

</xml_diff>